<commit_message>
Update KAYVI byte - Procurement Management Plan.docx
Fixed the spacing
</commit_message>
<xml_diff>
--- a/documentation/projman/KAYVI byte - Procurement Management Plan.docx
+++ b/documentation/projman/KAYVI byte - Procurement Management Plan.docx
@@ -1383,10 +1383,7 @@
         <w:ind w:left="540" w:right="873" w:hanging="180"/>
       </w:pPr>
       <w:r>
-        <w:t>Regularly monitoring and evaluating the vendor’s performance to ensure that th</w:t>
-      </w:r>
-      <w:r>
-        <w:t>ey adhere the project and the team’s standards.</w:t>
+        <w:t>Regularly monitoring and evaluating the vendor’s performance to ensure that they adhere the project and the team’s standards.</w:t>
       </w:r>
     </w:p>
     <w:p>
@@ -1628,10 +1625,7 @@
         <w:jc w:val="left"/>
       </w:pPr>
       <w:r>
-        <w:t>Every person in the team</w:t>
-      </w:r>
-      <w:r>
-        <w:t xml:space="preserve"> should be given a clear assignment of duties for controlling procurement risks. The procurement manager will be in charge of identifying and evaluating procurement risks for the </w:t>
+        <w:t xml:space="preserve">Every person in the team should be given a clear assignment of duties for controlling procurement risks. The procurement manager will be in charge of identifying and evaluating procurement risks for the </w:t>
       </w:r>
       <w:proofErr w:type="spellStart"/>
       <w:r>
@@ -1666,16 +1660,7 @@
         <w:jc w:val="left"/>
       </w:pPr>
       <w:r>
-        <w:t>P</w:t>
-      </w:r>
-      <w:r>
-        <w:t>roject manager and the team</w:t>
-      </w:r>
-      <w:r>
-        <w:t>’ s i</w:t>
-      </w:r>
-      <w:r>
-        <w:t>nput and feedback on procurement risk management strategies</w:t>
+        <w:t>Project manager and the team’ s input and feedback on procurement risk management strategies</w:t>
       </w:r>
       <w:r>
         <w:rPr>
@@ -1884,13 +1869,7 @@
         <w:jc w:val="left"/>
       </w:pPr>
       <w:r>
-        <w:t>To improve future procurement planning and execution, lessons acquired from risk management and procurement operations will be recorded and communicated to the project team.</w:t>
-      </w:r>
-      <w:r>
-        <w:t xml:space="preserve"> </w:t>
-      </w:r>
-      <w:r>
-        <w:t>It should be a constant practice to improve procurement risk management.</w:t>
+        <w:t>To improve future procurement planning and execution, lessons acquired from risk management and procurement operations will be recorded and communicated to the project team. It should be a constant practice to improve procurement risk management.</w:t>
       </w:r>
     </w:p>
     <w:p>
@@ -1920,19 +1899,7 @@
         <w:jc w:val="left"/>
       </w:pPr>
       <w:r>
-        <w:t xml:space="preserve">In order to </w:t>
-      </w:r>
-      <w:r>
-        <w:t xml:space="preserve">identify </w:t>
-      </w:r>
-      <w:r>
-        <w:t xml:space="preserve">areas for improvement, procurement risk management operations will also be </w:t>
-      </w:r>
-      <w:r>
-        <w:t>regularly</w:t>
-      </w:r>
-      <w:r>
-        <w:t xml:space="preserve"> reviewed.   </w:t>
+        <w:t xml:space="preserve">In order to identify areas for improvement, procurement risk management operations will also be regularly reviewed.   </w:t>
       </w:r>
       <w:r>
         <w:rPr>
@@ -2176,13 +2143,7 @@
       </w:r>
       <w:proofErr w:type="spellEnd"/>
       <w:r>
-        <w:t xml:space="preserve"> System procurement process. The team will employ a thorough cost determination procedure to choose the providers who are both competent and cost-efficient. As part of the cost estimation process, potential suppliers are asked to submit quotes, proposals, or bids in response to an RFP</w:t>
-      </w:r>
-      <w:r>
-        <w:t xml:space="preserve"> (Request for Proposal)</w:t>
-      </w:r>
-      <w:r>
-        <w:t xml:space="preserve">. The team must assess the costs related to the procurement process, such as acquisition, delivery, installation, and maintenance costs. The group will evaluate potential cost overruns as well as suggest measures to reduce them. To promote openness and equity in the selection process, the project team will make cost one of the primary deciding factors.    </w:t>
+        <w:t xml:space="preserve"> System procurement process. The team will employ a thorough cost determination procedure to choose the providers who are both competent and cost-efficient. As part of the cost estimation process, potential suppliers are asked to submit quotes, proposals, or bids in response to an RFP (Request for Proposal). The team must assess the costs related to the procurement process, such as acquisition, delivery, installation, and maintenance costs. The group will evaluate potential cost overruns as well as suggest measures to reduce them. To promote openness and equity in the selection process, the project team will make cost one of the primary deciding factors.    </w:t>
       </w:r>
     </w:p>
     <w:p>
@@ -2241,6 +2202,156 @@
       <w:r>
         <w:t xml:space="preserve"> System is completed successfully and within the allotted budget. </w:t>
       </w:r>
+    </w:p>
+    <w:p>
+      <w:pPr>
+        <w:tabs>
+          <w:tab w:val="left" w:pos="0"/>
+          <w:tab w:val="left" w:pos="1260"/>
+          <w:tab w:val="left" w:pos="2160"/>
+        </w:tabs>
+        <w:ind w:left="360" w:firstLine="270"/>
+      </w:pPr>
+    </w:p>
+    <w:p>
+      <w:pPr>
+        <w:tabs>
+          <w:tab w:val="left" w:pos="0"/>
+          <w:tab w:val="left" w:pos="1260"/>
+          <w:tab w:val="left" w:pos="2160"/>
+        </w:tabs>
+        <w:ind w:left="360" w:firstLine="270"/>
+      </w:pPr>
+    </w:p>
+    <w:p>
+      <w:pPr>
+        <w:tabs>
+          <w:tab w:val="left" w:pos="0"/>
+          <w:tab w:val="left" w:pos="1260"/>
+          <w:tab w:val="left" w:pos="2160"/>
+        </w:tabs>
+        <w:ind w:left="360" w:firstLine="270"/>
+      </w:pPr>
+    </w:p>
+    <w:p>
+      <w:pPr>
+        <w:tabs>
+          <w:tab w:val="left" w:pos="0"/>
+          <w:tab w:val="left" w:pos="1260"/>
+          <w:tab w:val="left" w:pos="2160"/>
+        </w:tabs>
+        <w:ind w:left="360" w:firstLine="270"/>
+      </w:pPr>
+    </w:p>
+    <w:p>
+      <w:pPr>
+        <w:tabs>
+          <w:tab w:val="left" w:pos="0"/>
+          <w:tab w:val="left" w:pos="1260"/>
+          <w:tab w:val="left" w:pos="2160"/>
+        </w:tabs>
+        <w:ind w:left="360" w:firstLine="270"/>
+      </w:pPr>
+    </w:p>
+    <w:p>
+      <w:pPr>
+        <w:tabs>
+          <w:tab w:val="left" w:pos="0"/>
+          <w:tab w:val="left" w:pos="1260"/>
+          <w:tab w:val="left" w:pos="2160"/>
+        </w:tabs>
+        <w:ind w:left="360" w:firstLine="270"/>
+      </w:pPr>
+    </w:p>
+    <w:p>
+      <w:pPr>
+        <w:tabs>
+          <w:tab w:val="left" w:pos="0"/>
+          <w:tab w:val="left" w:pos="1260"/>
+          <w:tab w:val="left" w:pos="2160"/>
+        </w:tabs>
+        <w:ind w:left="360" w:firstLine="270"/>
+      </w:pPr>
+    </w:p>
+    <w:p>
+      <w:pPr>
+        <w:tabs>
+          <w:tab w:val="left" w:pos="0"/>
+          <w:tab w:val="left" w:pos="1260"/>
+          <w:tab w:val="left" w:pos="2160"/>
+        </w:tabs>
+        <w:ind w:left="360" w:firstLine="270"/>
+      </w:pPr>
+    </w:p>
+    <w:p>
+      <w:pPr>
+        <w:tabs>
+          <w:tab w:val="left" w:pos="0"/>
+          <w:tab w:val="left" w:pos="1260"/>
+          <w:tab w:val="left" w:pos="2160"/>
+        </w:tabs>
+        <w:ind w:left="360" w:firstLine="270"/>
+      </w:pPr>
+    </w:p>
+    <w:p>
+      <w:pPr>
+        <w:tabs>
+          <w:tab w:val="left" w:pos="0"/>
+          <w:tab w:val="left" w:pos="1260"/>
+          <w:tab w:val="left" w:pos="2160"/>
+        </w:tabs>
+        <w:ind w:left="360" w:firstLine="270"/>
+      </w:pPr>
+    </w:p>
+    <w:p>
+      <w:pPr>
+        <w:tabs>
+          <w:tab w:val="left" w:pos="0"/>
+          <w:tab w:val="left" w:pos="1260"/>
+          <w:tab w:val="left" w:pos="2160"/>
+        </w:tabs>
+        <w:ind w:left="360" w:firstLine="270"/>
+      </w:pPr>
+    </w:p>
+    <w:p>
+      <w:pPr>
+        <w:tabs>
+          <w:tab w:val="left" w:pos="0"/>
+          <w:tab w:val="left" w:pos="1260"/>
+          <w:tab w:val="left" w:pos="2160"/>
+        </w:tabs>
+        <w:ind w:left="360" w:firstLine="270"/>
+      </w:pPr>
+    </w:p>
+    <w:p>
+      <w:pPr>
+        <w:tabs>
+          <w:tab w:val="left" w:pos="0"/>
+          <w:tab w:val="left" w:pos="1260"/>
+          <w:tab w:val="left" w:pos="2160"/>
+        </w:tabs>
+        <w:ind w:left="360" w:firstLine="270"/>
+      </w:pPr>
+    </w:p>
+    <w:p>
+      <w:pPr>
+        <w:tabs>
+          <w:tab w:val="left" w:pos="0"/>
+          <w:tab w:val="left" w:pos="1260"/>
+          <w:tab w:val="left" w:pos="2160"/>
+        </w:tabs>
+        <w:ind w:left="360" w:firstLine="270"/>
+      </w:pPr>
+    </w:p>
+    <w:p>
+      <w:pPr>
+        <w:tabs>
+          <w:tab w:val="left" w:pos="0"/>
+          <w:tab w:val="left" w:pos="1260"/>
+          <w:tab w:val="left" w:pos="2160"/>
+        </w:tabs>
+        <w:ind w:left="360" w:firstLine="270"/>
+      </w:pPr>
     </w:p>
     <w:p>
       <w:pPr>
@@ -2262,6 +2373,7 @@
         <w:rPr>
           <w:color w:val="1F3864"/>
         </w:rPr>
+        <w:lastRenderedPageBreak/>
         <w:t>6.10.5.</w:t>
       </w:r>
       <w:r>
@@ -2390,7 +2502,6 @@
         <w:rPr>
           <w:b/>
         </w:rPr>
-        <w:lastRenderedPageBreak/>
         <w:t>Vendor selection constraints:</w:t>
       </w:r>
       <w:r>
@@ -2475,6 +2586,42 @@
     </w:p>
     <w:p>
       <w:pPr>
+        <w:spacing w:after="101"/>
+        <w:ind w:left="630" w:right="873" w:hanging="360"/>
+      </w:pPr>
+    </w:p>
+    <w:p>
+      <w:pPr>
+        <w:spacing w:after="101"/>
+        <w:ind w:left="630" w:right="873" w:hanging="360"/>
+      </w:pPr>
+    </w:p>
+    <w:p>
+      <w:pPr>
+        <w:spacing w:after="101"/>
+        <w:ind w:left="630" w:right="873" w:hanging="360"/>
+      </w:pPr>
+    </w:p>
+    <w:p>
+      <w:pPr>
+        <w:spacing w:after="101"/>
+        <w:ind w:left="630" w:right="873" w:hanging="360"/>
+      </w:pPr>
+    </w:p>
+    <w:p>
+      <w:pPr>
+        <w:spacing w:after="101"/>
+        <w:ind w:left="630" w:right="873" w:hanging="360"/>
+      </w:pPr>
+    </w:p>
+    <w:p>
+      <w:pPr>
+        <w:spacing w:after="101"/>
+        <w:ind w:left="630" w:right="873" w:hanging="360"/>
+      </w:pPr>
+    </w:p>
+    <w:p>
+      <w:pPr>
         <w:spacing w:after="0" w:line="259" w:lineRule="auto"/>
         <w:ind w:left="1441" w:firstLine="0"/>
         <w:jc w:val="left"/>
@@ -2508,6 +2655,7 @@
         <w:rPr>
           <w:color w:val="1F3864"/>
         </w:rPr>
+        <w:lastRenderedPageBreak/>
         <w:t>6.10.6.</w:t>
       </w:r>
       <w:r>
@@ -2663,7 +2811,6 @@
         <w:ind w:left="720" w:right="873" w:hanging="720"/>
       </w:pPr>
       <w:r>
-        <w:lastRenderedPageBreak/>
         <w:t xml:space="preserve">Contract Monitoring: The Project Manager will monitor the performance of the vendor to ensure that they are meeting the terms of the contract. The Procurement Officer will also monitor the contract to ensure that all deliverables are met and that payments are made in accordance with the terms of the contract.   </w:t>
       </w:r>
     </w:p>
@@ -2773,6 +2920,7 @@
         <w:rPr>
           <w:color w:val="1F3864"/>
         </w:rPr>
+        <w:lastRenderedPageBreak/>
         <w:t>6.10.7.</w:t>
       </w:r>
       <w:r>
@@ -3021,7 +3169,6 @@
         <w:rPr>
           <w:b/>
         </w:rPr>
-        <w:lastRenderedPageBreak/>
         <w:t>Compliance:</w:t>
       </w:r>
       <w:r>
@@ -3098,6 +3245,76 @@
     </w:p>
     <w:p>
       <w:pPr>
+        <w:spacing w:after="62" w:line="259" w:lineRule="auto"/>
+        <w:ind w:left="810" w:hanging="810"/>
+        <w:jc w:val="left"/>
+      </w:pPr>
+    </w:p>
+    <w:p>
+      <w:pPr>
+        <w:spacing w:after="62" w:line="259" w:lineRule="auto"/>
+        <w:ind w:left="810" w:hanging="810"/>
+        <w:jc w:val="left"/>
+      </w:pPr>
+    </w:p>
+    <w:p>
+      <w:pPr>
+        <w:spacing w:after="62" w:line="259" w:lineRule="auto"/>
+        <w:ind w:left="810" w:hanging="810"/>
+        <w:jc w:val="left"/>
+      </w:pPr>
+    </w:p>
+    <w:p>
+      <w:pPr>
+        <w:spacing w:after="62" w:line="259" w:lineRule="auto"/>
+        <w:ind w:left="810" w:hanging="810"/>
+        <w:jc w:val="left"/>
+      </w:pPr>
+    </w:p>
+    <w:p>
+      <w:pPr>
+        <w:spacing w:after="62" w:line="259" w:lineRule="auto"/>
+        <w:ind w:left="810" w:hanging="810"/>
+        <w:jc w:val="left"/>
+      </w:pPr>
+    </w:p>
+    <w:p>
+      <w:pPr>
+        <w:spacing w:after="62" w:line="259" w:lineRule="auto"/>
+        <w:ind w:left="810" w:hanging="810"/>
+        <w:jc w:val="left"/>
+      </w:pPr>
+    </w:p>
+    <w:p>
+      <w:pPr>
+        <w:spacing w:after="62" w:line="259" w:lineRule="auto"/>
+        <w:ind w:left="810" w:hanging="810"/>
+        <w:jc w:val="left"/>
+      </w:pPr>
+    </w:p>
+    <w:p>
+      <w:pPr>
+        <w:spacing w:after="62" w:line="259" w:lineRule="auto"/>
+        <w:ind w:left="810" w:hanging="810"/>
+        <w:jc w:val="left"/>
+      </w:pPr>
+    </w:p>
+    <w:p>
+      <w:pPr>
+        <w:spacing w:after="62" w:line="259" w:lineRule="auto"/>
+        <w:ind w:left="810" w:hanging="810"/>
+        <w:jc w:val="left"/>
+      </w:pPr>
+    </w:p>
+    <w:p>
+      <w:pPr>
+        <w:spacing w:after="62" w:line="259" w:lineRule="auto"/>
+        <w:ind w:left="810" w:hanging="810"/>
+        <w:jc w:val="left"/>
+      </w:pPr>
+    </w:p>
+    <w:p>
+      <w:pPr>
         <w:spacing w:after="3" w:line="259" w:lineRule="auto"/>
         <w:ind w:left="900" w:hanging="900"/>
         <w:jc w:val="left"/>
@@ -3106,6 +3323,7 @@
         <w:rPr>
           <w:color w:val="1F3864"/>
         </w:rPr>
+        <w:lastRenderedPageBreak/>
         <w:t>6.10.8.</w:t>
       </w:r>
       <w:r>
@@ -3298,7 +3516,6 @@
         <w:ind w:left="900" w:right="873" w:hanging="900"/>
       </w:pPr>
       <w:r>
-        <w:lastRenderedPageBreak/>
         <w:t xml:space="preserve">The computation can be done by dividing the number of accurate purchase orders by the total number of purchase orders issued. The result can be expressed as a percentage.   </w:t>
       </w:r>
     </w:p>
@@ -5603,6 +5820,26 @@
 </file>
 
 <file path=customXml/item1.xml><?xml version="1.0" encoding="utf-8"?>
+<p:properties xmlns:p="http://schemas.microsoft.com/office/2006/metadata/properties" xmlns:xsi="http://www.w3.org/2001/XMLSchema-instance" xmlns:pc="http://schemas.microsoft.com/office/infopath/2007/PartnerControls">
+  <documentManagement>
+    <TaxCatchAll xmlns="0d803109-e11b-45d4-a4e8-5bf0740163af" xsi:nil="true"/>
+    <lcf76f155ced4ddcb4097134ff3c332f xmlns="31aac78f-6ed8-4134-ac7e-47c186d487c3">
+      <Terms xmlns="http://schemas.microsoft.com/office/infopath/2007/PartnerControls"/>
+    </lcf76f155ced4ddcb4097134ff3c332f>
+  </documentManagement>
+</p:properties>
+</file>
+
+<file path=customXml/item2.xml><?xml version="1.0" encoding="utf-8"?>
+<?mso-contentType ?>
+<FormTemplates xmlns="http://schemas.microsoft.com/sharepoint/v3/contenttype/forms">
+  <Display>DocumentLibraryForm</Display>
+  <Edit>DocumentLibraryForm</Edit>
+  <New>DocumentLibraryForm</New>
+</FormTemplates>
+</file>
+
+<file path=customXml/item3.xml><?xml version="1.0" encoding="utf-8"?>
 <ct:contentTypeSchema xmlns:ct="http://schemas.microsoft.com/office/2006/metadata/contentType" xmlns:ma="http://schemas.microsoft.com/office/2006/metadata/properties/metaAttributes" ct:_="" ma:_="" ma:contentTypeName="Document" ma:contentTypeID="0x01010078E5C03F786D684AB79627F2BAF5AB3A" ma:contentTypeVersion="13" ma:contentTypeDescription="Create a new document." ma:contentTypeScope="" ma:versionID="d4276dc55dfea7eb1d3a3e29e4d70453">
   <xsd:schema xmlns:xsd="http://www.w3.org/2001/XMLSchema" xmlns:xs="http://www.w3.org/2001/XMLSchema" xmlns:p="http://schemas.microsoft.com/office/2006/metadata/properties" xmlns:ns2="31aac78f-6ed8-4134-ac7e-47c186d487c3" xmlns:ns3="0d803109-e11b-45d4-a4e8-5bf0740163af" targetNamespace="http://schemas.microsoft.com/office/2006/metadata/properties" ma:root="true" ma:fieldsID="209f506487cb6dbed92cad1db2b6dd0b" ns2:_="" ns3:_="">
     <xsd:import namespace="31aac78f-6ed8-4134-ac7e-47c186d487c3"/>
@@ -5819,34 +6056,40 @@
 </ct:contentTypeSchema>
 </file>
 
-<file path=customXml/item2.xml><?xml version="1.0" encoding="utf-8"?>
-<?mso-contentType ?>
-<FormTemplates xmlns="http://schemas.microsoft.com/sharepoint/v3/contenttype/forms">
-  <Display>DocumentLibraryForm</Display>
-  <Edit>DocumentLibraryForm</Edit>
-  <New>DocumentLibraryForm</New>
-</FormTemplates>
-</file>
-
-<file path=customXml/item3.xml><?xml version="1.0" encoding="utf-8"?>
-<p:properties xmlns:p="http://schemas.microsoft.com/office/2006/metadata/properties" xmlns:xsi="http://www.w3.org/2001/XMLSchema-instance" xmlns:pc="http://schemas.microsoft.com/office/infopath/2007/PartnerControls">
-  <documentManagement>
-    <TaxCatchAll xmlns="0d803109-e11b-45d4-a4e8-5bf0740163af" xsi:nil="true"/>
-    <lcf76f155ced4ddcb4097134ff3c332f xmlns="31aac78f-6ed8-4134-ac7e-47c186d487c3">
-      <Terms xmlns="http://schemas.microsoft.com/office/infopath/2007/PartnerControls"/>
-    </lcf76f155ced4ddcb4097134ff3c332f>
-  </documentManagement>
-</p:properties>
-</file>
-
 <file path=customXml/itemProps1.xml><?xml version="1.0" encoding="utf-8"?>
-<ds:datastoreItem xmlns:ds="http://schemas.openxmlformats.org/officeDocument/2006/customXml" ds:itemID="{561A4FC3-7BC8-4FB6-AB35-3B93A925EBA7}"/>
+<ds:datastoreItem xmlns:ds="http://schemas.openxmlformats.org/officeDocument/2006/customXml" ds:itemID="{BC907646-321C-4263-8DB6-9416B87C5E8E}">
+  <ds:schemaRefs>
+    <ds:schemaRef ds:uri="http://schemas.microsoft.com/office/2006/metadata/properties"/>
+    <ds:schemaRef ds:uri="http://schemas.microsoft.com/office/infopath/2007/PartnerControls"/>
+    <ds:schemaRef ds:uri="0d803109-e11b-45d4-a4e8-5bf0740163af"/>
+    <ds:schemaRef ds:uri="31aac78f-6ed8-4134-ac7e-47c186d487c3"/>
+  </ds:schemaRefs>
+</ds:datastoreItem>
 </file>
 
 <file path=customXml/itemProps2.xml><?xml version="1.0" encoding="utf-8"?>
-<ds:datastoreItem xmlns:ds="http://schemas.openxmlformats.org/officeDocument/2006/customXml" ds:itemID="{2F1C2BED-AD5B-456E-BA55-D8D684276076}"/>
+<ds:datastoreItem xmlns:ds="http://schemas.openxmlformats.org/officeDocument/2006/customXml" ds:itemID="{2F1C2BED-AD5B-456E-BA55-D8D684276076}">
+  <ds:schemaRefs>
+    <ds:schemaRef ds:uri="http://schemas.microsoft.com/sharepoint/v3/contenttype/forms"/>
+  </ds:schemaRefs>
+</ds:datastoreItem>
 </file>
 
 <file path=customXml/itemProps3.xml><?xml version="1.0" encoding="utf-8"?>
-<ds:datastoreItem xmlns:ds="http://schemas.openxmlformats.org/officeDocument/2006/customXml" ds:itemID="{BC907646-321C-4263-8DB6-9416B87C5E8E}"/>
+<ds:datastoreItem xmlns:ds="http://schemas.openxmlformats.org/officeDocument/2006/customXml" ds:itemID="{561A4FC3-7BC8-4FB6-AB35-3B93A925EBA7}">
+  <ds:schemaRefs>
+    <ds:schemaRef ds:uri="http://schemas.microsoft.com/office/2006/metadata/contentType"/>
+    <ds:schemaRef ds:uri="http://schemas.microsoft.com/office/2006/metadata/properties/metaAttributes"/>
+    <ds:schemaRef ds:uri="http://www.w3.org/2001/XMLSchema"/>
+    <ds:schemaRef ds:uri="http://schemas.microsoft.com/office/2006/metadata/properties"/>
+    <ds:schemaRef ds:uri="31aac78f-6ed8-4134-ac7e-47c186d487c3"/>
+    <ds:schemaRef ds:uri="0d803109-e11b-45d4-a4e8-5bf0740163af"/>
+    <ds:schemaRef ds:uri="http://schemas.microsoft.com/office/2006/documentManagement/types"/>
+    <ds:schemaRef ds:uri="http://schemas.microsoft.com/office/infopath/2007/PartnerControls"/>
+    <ds:schemaRef ds:uri="http://schemas.openxmlformats.org/package/2006/metadata/core-properties"/>
+    <ds:schemaRef ds:uri="http://purl.org/dc/elements/1.1/"/>
+    <ds:schemaRef ds:uri="http://purl.org/dc/terms/"/>
+    <ds:schemaRef ds:uri="http://schemas.microsoft.com/internal/obd"/>
+  </ds:schemaRefs>
+</ds:datastoreItem>
 </file>
</xml_diff>